<commit_message>
cambio SCMR por RPGC
</commit_message>
<xml_diff>
--- a/Documentos/SLM_GLOSARIO.docx
+++ b/Documentos/SLM_GLOSARIO.docx
@@ -867,7 +867,10 @@
         </w:numPr>
       </w:pPr>
       <w:r>
-        <w:t>S.C.M.R.</w:t>
+        <w:t>R.P.G.C</w:t>
+      </w:r>
+      <w:r>
+        <w:t>.</w:t>
       </w:r>
     </w:p>
     <w:p>
@@ -960,14 +963,14 @@
         </w:rPr>
         <w:t xml:space="preserve">onjunto de versiones de un </w:t>
       </w:r>
-      <w:proofErr w:type="spellStart"/>
       <w:r>
         <w:rPr>
           <w:rFonts w:eastAsia="Times New Roman" w:cs="Calibri"/>
         </w:rPr>
-        <w:t>item</w:t>
-      </w:r>
-      <w:proofErr w:type="spellEnd"/>
+        <w:t>ítem</w:t>
+      </w:r>
+      <w:bookmarkStart w:id="1" w:name="_GoBack"/>
+      <w:bookmarkEnd w:id="1"/>
       <w:r>
         <w:rPr>
           <w:rFonts w:eastAsia="Times New Roman" w:cs="Calibri"/>
@@ -1077,8 +1080,29 @@
           <w:numId w:val="6"/>
         </w:numPr>
       </w:pPr>
-      <w:bookmarkStart w:id="1" w:name="_GoBack"/>
-      <w:bookmarkEnd w:id="1"/>
+      <w:r>
+        <w:rPr>
+          <w:rFonts w:ascii="Times New Roman" w:hAnsi="Times New Roman"/>
+        </w:rPr>
+        <w:t>B</w:t>
+      </w:r>
+      <w:r>
+        <w:rPr>
+          <w:rFonts w:ascii="Times New Roman" w:hAnsi="Times New Roman"/>
+        </w:rPr>
+        <w:t>ranch</w:t>
+      </w:r>
+    </w:p>
+    <w:p>
+      <w:pPr>
+        <w:ind w:left="1074" w:firstLine="363"/>
+        <w:rPr>
+          <w:rFonts w:ascii="Cambria" w:hAnsi="Cambria"/>
+        </w:rPr>
+      </w:pPr>
+      <w:r>
+        <w:t>Es un espacio de trabajo en el cual los usuarios pueden trabajar sin temor a conflictos.</w:t>
+      </w:r>
     </w:p>
     <w:p>
       <w:pPr>
@@ -1183,7 +1207,7 @@
                   <w:sz w:val="18"/>
                   <w:szCs w:val="18"/>
                 </w:rPr>
-                <w:t>Plan de la gestión de la configuración</w:t>
+                <w:t>Glosario</w:t>
               </w:r>
             </w:sdtContent>
           </w:sdt>
@@ -4218,12 +4242,12 @@
     <w:rsid w:val="00337252"/>
     <w:rsid w:val="003A71DD"/>
     <w:rsid w:val="0073030E"/>
-    <w:rsid w:val="008011EC"/>
     <w:rsid w:val="00884699"/>
     <w:rsid w:val="00933446"/>
     <w:rsid w:val="00BD453B"/>
     <w:rsid w:val="00BF7D34"/>
     <w:rsid w:val="00D13415"/>
+    <w:rsid w:val="00D240FC"/>
     <w:rsid w:val="00E404E8"/>
   </w:rsids>
   <m:mathPr>
@@ -5012,7 +5036,7 @@
 </file>
 
 <file path=customXml/itemProps3.xml><?xml version="1.0" encoding="utf-8"?>
-<ds:datastoreItem xmlns:ds="http://schemas.openxmlformats.org/officeDocument/2006/customXml" ds:itemID="{05E8205A-7D29-4F7C-A275-944D5B9E0FA6}">
+<ds:datastoreItem xmlns:ds="http://schemas.openxmlformats.org/officeDocument/2006/customXml" ds:itemID="{D04C3606-1366-41C7-9248-F5D9CAB614CC}">
   <ds:schemaRefs>
     <ds:schemaRef ds:uri="http://schemas.openxmlformats.org/officeDocument/2006/bibliography"/>
   </ds:schemaRefs>

</xml_diff>